<commit_message>
We can also print document with process class instead batch file offcourse which is same as batch file,we must have application on concern of which type of document we are printing
</commit_message>
<xml_diff>
--- a/Print txt files.docx
+++ b/Print txt files.docx
@@ -49,88 +49,638 @@
     </w:p>
     <w:p>
       <w:r>
-        <w:t xml:space="preserve">RUNDLL32 </w:t>
-      </w:r>
-      <w:proofErr w:type="spellStart"/>
-      <w:r>
-        <w:t>PRINTUI.DLL,PrintUIEntry</w:t>
-      </w:r>
-      <w:proofErr w:type="spellEnd"/>
-      <w:r>
-        <w:t xml:space="preserve"> /y /n \\inhydprintsrv01\PrinterZone_1</w:t>
-      </w:r>
-    </w:p>
-    <w:p>
-      <w:proofErr w:type="spellStart"/>
-      <w:r>
-        <w:t>pushd</w:t>
-      </w:r>
-      <w:proofErr w:type="spellEnd"/>
-      <w:r>
-        <w:t xml:space="preserve"> "E:\Practice\PrintFilesDi"</w:t>
-      </w:r>
-    </w:p>
-    <w:p>
-      <w:r>
-        <w:t>for %%a in (</w:t>
+        <w:t>RUNDLL32 PRINTUI.DLL,PrintUIEntry /y /n \\inhydprintsrv01\PrinterZone_1</w:t>
+      </w:r>
+    </w:p>
+    <w:p>
+      <w:r>
+        <w:t>pushd "E:\Practice\PrintFilesDi"</w:t>
+      </w:r>
+    </w:p>
+    <w:p>
+      <w:r>
+        <w:t>for %%a in (*.pdf *.doc) do (</w:t>
+      </w:r>
+    </w:p>
+    <w:p>
+      <w:r>
+        <w:t xml:space="preserve">   call E:\Practice\PrintDemo\PrintDemo\printjs.bat "%%~fa"</w:t>
+      </w:r>
+    </w:p>
+    <w:p>
+      <w:r>
+        <w:t>)</w:t>
+      </w:r>
+    </w:p>
+    <w:p>
+      <w:r>
+        <w:t>for %%a in (*.html) do (</w:t>
+      </w:r>
+    </w:p>
+    <w:p>
+      <w:r>
+        <w:tab/>
+        <w:t>RUNDLL32.EXE MSHTML.DLL,PrintHTML "%%~fa"</w:t>
+      </w:r>
+    </w:p>
+    <w:p>
+      <w:r>
+        <w:t>)</w:t>
+      </w:r>
+    </w:p>
+    <w:p>
+      <w:r>
+        <w:t>Pause</w:t>
+      </w:r>
+    </w:p>
+    <w:p>
+      <w:r>
+        <w:t>-----------------------------</w:t>
+      </w:r>
+      <w:r>
+        <w:t>-----------------------PRINT JS  BATCH CODE</w:t>
+      </w:r>
+      <w:r>
+        <w:t>--------------------------------------------------------</w:t>
+      </w:r>
+    </w:p>
+    <w:p>
+      <w:r>
+        <w:t>@if (@X)==(@Y) @end /* JScript comment</w:t>
+      </w:r>
+    </w:p>
+    <w:p>
+      <w:r>
+        <w:tab/>
+        <w:t>@echo off</w:t>
+      </w:r>
+    </w:p>
+    <w:p/>
+    <w:p>
+      <w:r>
+        <w:tab/>
+        <w:t>cscript //E:JScript //nologo "%~f0" %*</w:t>
+      </w:r>
+    </w:p>
+    <w:p/>
+    <w:p>
+      <w:r>
+        <w:tab/>
+        <w:t>exit /b %errorlevel%</w:t>
+      </w:r>
+    </w:p>
+    <w:p>
+      <w:r>
+        <w:lastRenderedPageBreak/>
+        <w:tab/>
+      </w:r>
+    </w:p>
+    <w:p>
+      <w:r>
+        <w:t>@if (@X)==(@Y) @end JScript comment */</w:t>
+      </w:r>
+    </w:p>
+    <w:p/>
+    <w:p>
+      <w:r>
+        <w:t xml:space="preserve">//gets an information that normally is acquired by right click-details </w:t>
+      </w:r>
+    </w:p>
+    <w:p>
+      <w:r>
+        <w:t>// can get image dimensions , media file play time and etc.</w:t>
+      </w:r>
+    </w:p>
+    <w:p>
+      <w:r>
+        <w:t xml:space="preserve"> </w:t>
+      </w:r>
+    </w:p>
+    <w:p>
+      <w:r>
+        <w:t xml:space="preserve">////// </w:t>
+      </w:r>
+    </w:p>
+    <w:p>
+      <w:r>
+        <w:t>FSOObj = new ActiveXObject("Scripting.FileSystemObject");</w:t>
+      </w:r>
+    </w:p>
+    <w:p>
+      <w:r>
+        <w:t>var ARGS = WScript.Arguments;</w:t>
+      </w:r>
+    </w:p>
+    <w:p>
+      <w:r>
+        <w:t>if (ARGS.Length &lt; 1 ) {</w:t>
+      </w:r>
+    </w:p>
+    <w:p>
+      <w:r>
+        <w:t xml:space="preserve"> WScript.Echo("No file passed");</w:t>
+      </w:r>
+    </w:p>
+    <w:p>
+      <w:r>
+        <w:t xml:space="preserve"> WScript.Echo("Usage (prints with default printer a file if possible)");</w:t>
+      </w:r>
+    </w:p>
+    <w:p>
+      <w:r>
+        <w:t xml:space="preserve"> WScript.Echo(WScript.ScriptName + " file");</w:t>
+      </w:r>
+    </w:p>
+    <w:p>
+      <w:r>
+        <w:t xml:space="preserve"> WScript.Quit(1);</w:t>
+      </w:r>
+    </w:p>
+    <w:p>
+      <w:r>
+        <w:t>}</w:t>
+      </w:r>
+    </w:p>
+    <w:p>
+      <w:r>
+        <w:t>var filename=ARGS.Item(0);</w:t>
+      </w:r>
+    </w:p>
+    <w:p>
+      <w:r>
+        <w:t>var objShell=new ActiveXObject("Shell.Application");</w:t>
+      </w:r>
+    </w:p>
+    <w:p/>
+    <w:p>
+      <w:r>
+        <w:t>/////</w:t>
+      </w:r>
+    </w:p>
+    <w:p/>
+    <w:p/>
+    <w:p>
+      <w:r>
+        <w:t>//fso</w:t>
+      </w:r>
+    </w:p>
+    <w:p>
+      <w:r>
+        <w:t>ExistsItem = function (path) {</w:t>
+      </w:r>
+    </w:p>
+    <w:p>
+      <w:r>
+        <w:tab/>
+        <w:t>return FSOObj.FolderExists(path)||FSOObj.FileExists(path);</w:t>
+      </w:r>
+    </w:p>
+    <w:p>
+      <w:r>
+        <w:t>}</w:t>
+      </w:r>
+    </w:p>
+    <w:p/>
+    <w:p>
+      <w:r>
+        <w:t>getFullPath = function (path) {</w:t>
+      </w:r>
+    </w:p>
+    <w:p>
+      <w:r>
+        <w:t xml:space="preserve">    return FSOObj.GetAbsolutePathName(path);</w:t>
+      </w:r>
+    </w:p>
+    <w:p>
+      <w:r>
+        <w:t>}</w:t>
+      </w:r>
+    </w:p>
+    <w:p>
+      <w:r>
+        <w:t>//</w:t>
+      </w:r>
+    </w:p>
+    <w:p/>
+    <w:p>
+      <w:r>
+        <w:t>//paths</w:t>
+      </w:r>
+    </w:p>
+    <w:p>
+      <w:r>
+        <w:t>getParent = function(path){</w:t>
+      </w:r>
+    </w:p>
+    <w:p>
+      <w:r>
+        <w:tab/>
+        <w:t>var splitted=path.split("\\");</w:t>
+      </w:r>
+    </w:p>
+    <w:p>
+      <w:r>
+        <w:tab/>
+        <w:t>var result="";</w:t>
+      </w:r>
+    </w:p>
+    <w:p>
+      <w:r>
+        <w:tab/>
+        <w:t>for (var s=0;s&lt;splitted.length-1;s++){</w:t>
+      </w:r>
+    </w:p>
+    <w:p>
+      <w:r>
+        <w:tab/>
+      </w:r>
+      <w:r>
+        <w:tab/>
+        <w:t>if (s==0) {</w:t>
+      </w:r>
+    </w:p>
+    <w:p>
+      <w:r>
+        <w:tab/>
+      </w:r>
+      <w:r>
+        <w:tab/>
+      </w:r>
+      <w:r>
+        <w:tab/>
+        <w:t>result=splitted[s];</w:t>
+      </w:r>
+    </w:p>
+    <w:p>
+      <w:r>
+        <w:tab/>
+      </w:r>
+      <w:r>
+        <w:tab/>
+        <w:t>} else {</w:t>
+      </w:r>
+    </w:p>
+    <w:p>
+      <w:r>
+        <w:tab/>
+      </w:r>
+      <w:r>
+        <w:tab/>
+      </w:r>
+      <w:r>
+        <w:tab/>
+        <w:t>result=result+"\\"+splitted[s];</w:t>
+      </w:r>
+    </w:p>
+    <w:p>
+      <w:r>
+        <w:tab/>
+      </w:r>
+      <w:r>
+        <w:tab/>
+        <w:t>}</w:t>
+      </w:r>
+    </w:p>
+    <w:p>
+      <w:r>
+        <w:tab/>
+        <w:t>}</w:t>
+      </w:r>
+    </w:p>
+    <w:p>
+      <w:r>
+        <w:tab/>
+        <w:t>return result;</w:t>
+      </w:r>
+    </w:p>
+    <w:p>
+      <w:r>
+        <w:t>}</w:t>
+      </w:r>
+    </w:p>
+    <w:p/>
+    <w:p>
+      <w:r>
+        <w:t>getName = function(path){</w:t>
+      </w:r>
+    </w:p>
+    <w:p>
+      <w:r>
+        <w:tab/>
+        <w:t>var splitted=path.split("\\");</w:t>
+      </w:r>
+    </w:p>
+    <w:p>
+      <w:r>
+        <w:tab/>
+        <w:t>return splitted[splitted.length-1];</w:t>
+      </w:r>
+    </w:p>
+    <w:p>
+      <w:r>
+        <w:t>}</w:t>
+      </w:r>
+    </w:p>
+    <w:p>
+      <w:r>
+        <w:t>//</w:t>
+      </w:r>
+    </w:p>
+    <w:p/>
+    <w:p>
+      <w:r>
+        <w:t>function main(){</w:t>
+      </w:r>
+    </w:p>
+    <w:p>
+      <w:r>
+        <w:tab/>
+        <w:t>if (!ExistsItem(filename)) {</w:t>
+      </w:r>
+    </w:p>
+    <w:p>
+      <w:r>
+        <w:tab/>
+      </w:r>
+      <w:r>
+        <w:tab/>
+        <w:t>WScript.Echo(filename + " does not exist");</w:t>
+      </w:r>
+    </w:p>
+    <w:p>
+      <w:r>
+        <w:tab/>
+      </w:r>
+      <w:r>
+        <w:tab/>
+        <w:t>WScript.Quit(2);</w:t>
+      </w:r>
+    </w:p>
+    <w:p>
+      <w:r>
+        <w:tab/>
+        <w:t>}</w:t>
+      </w:r>
+    </w:p>
+    <w:p>
+      <w:r>
+        <w:tab/>
+        <w:t>var fullFilename=getFullPath(filename);</w:t>
+      </w:r>
+    </w:p>
+    <w:p>
+      <w:r>
+        <w:tab/>
+        <w:t>var namespace=getParent(fullFilename);</w:t>
+      </w:r>
+    </w:p>
+    <w:p>
+      <w:r>
+        <w:tab/>
+        <w:t>var name=getName(fullFilename);</w:t>
+      </w:r>
+    </w:p>
+    <w:p>
+      <w:r>
+        <w:tab/>
+        <w:t>var objFolder=objShell.NameSpace(namespace);</w:t>
+      </w:r>
+    </w:p>
+    <w:p>
+      <w:r>
+        <w:tab/>
+        <w:t>var objItem=objFolder.ParseName(name);</w:t>
+      </w:r>
+    </w:p>
+    <w:p>
+      <w:r>
+        <w:tab/>
+        <w:t>//https://msdn.microsoft.com/en-us/library/windows/desktop/bb787870(v=vs.85).aspx</w:t>
+      </w:r>
+    </w:p>
+    <w:p>
+      <w:r>
+        <w:tab/>
+        <w:t>//https://msdn.microsoft.com/en-us/library/windows/desktop/bb774170(v=vs.85).aspx</w:t>
+      </w:r>
+    </w:p>
+    <w:p>
+      <w:r>
+        <w:tab/>
+        <w:t>//WScript.Echo(fullFilename + " : ");</w:t>
+      </w:r>
+    </w:p>
+    <w:p>
+      <w:r>
+        <w:tab/>
+        <w:t>//WScript.Echo(objFolder.GetDetailsOf(objItem,-1));</w:t>
+      </w:r>
+    </w:p>
+    <w:p>
+      <w:r>
+        <w:tab/>
+      </w:r>
+    </w:p>
+    <w:p>
+      <w:r>
+        <w:tab/>
+        <w:t>var verbs=objItem.Verbs();</w:t>
+      </w:r>
+    </w:p>
+    <w:p>
+      <w:r>
+        <w:tab/>
+        <w:t>objItem.InvokeVerb("Print");</w:t>
+      </w:r>
+    </w:p>
+    <w:p>
+      <w:r>
+        <w:t>/*</w:t>
+      </w:r>
+    </w:p>
+    <w:p>
+      <w:r>
+        <w:tab/>
+        <w:t>Language dependent version commented bellow.</w:t>
+      </w:r>
+    </w:p>
+    <w:p>
+      <w:r>
+        <w:tab/>
+        <w:t>InovkeVerb("Print") cannot check if the print action is supported, but works independently of language settings</w:t>
+      </w:r>
+    </w:p>
+    <w:p>
+      <w:r>
+        <w:t>*/</w:t>
+      </w:r>
+    </w:p>
+    <w:p>
+      <w:r>
+        <w:tab/>
+      </w:r>
+    </w:p>
+    <w:p>
+      <w:r>
+        <w:tab/>
+        <w:t>/*</w:t>
+      </w:r>
+      <w:r>
+        <w:tab/>
+      </w:r>
+    </w:p>
+    <w:p/>
+    <w:p/>
+    <w:p>
+      <w:r>
+        <w:tab/>
+        <w:t>if (verbs != null) {</w:t>
+      </w:r>
+    </w:p>
+    <w:p>
+      <w:r>
+        <w:tab/>
+      </w:r>
+      <w:r>
+        <w:tab/>
+        <w:t>//WScript.Echo(verbs.Count);</w:t>
+      </w:r>
+    </w:p>
+    <w:p>
+      <w:r>
+        <w:tab/>
+      </w:r>
+      <w:r>
+        <w:tab/>
+        <w:t>for (var i=0;i&lt;verbs.Count;i++){</w:t>
+      </w:r>
+    </w:p>
+    <w:p>
+      <w:r>
+        <w:tab/>
+      </w:r>
+      <w:r>
+        <w:tab/>
+      </w:r>
+      <w:r>
+        <w:tab/>
+        <w:t>if(verbs.Item(i).Name === "&amp;Print"){</w:t>
+      </w:r>
+    </w:p>
+    <w:p>
+      <w:r>
+        <w:tab/>
+      </w:r>
+      <w:r>
+        <w:tab/>
+      </w:r>
+      <w:r>
+        <w:tab/>
+      </w:r>
+      <w:r>
+        <w:tab/>
+        <w:t>verbs.Item(i).DoIt();</w:t>
+      </w:r>
+    </w:p>
+    <w:p>
+      <w:r>
+        <w:tab/>
+      </w:r>
+      <w:r>
+        <w:tab/>
+      </w:r>
+      <w:r>
+        <w:tab/>
+      </w:r>
+      <w:r>
+        <w:tab/>
+        <w:t>return;</w:t>
+      </w:r>
+    </w:p>
+    <w:p>
+      <w:r>
+        <w:tab/>
+      </w:r>
+      <w:r>
+        <w:tab/>
+      </w:r>
+      <w:r>
+        <w:tab/>
+        <w:t>}</w:t>
+      </w:r>
+    </w:p>
+    <w:p>
+      <w:r>
+        <w:tab/>
+      </w:r>
+      <w:r>
+        <w:tab/>
+      </w:r>
+      <w:r>
+        <w:tab/>
+        <w:t>//WScript.Echo(verbs.Item(i).Name);</w:t>
+      </w:r>
+    </w:p>
+    <w:p>
+      <w:r>
+        <w:tab/>
+      </w:r>
+      <w:r>
+        <w:tab/>
+        <w:t>}</w:t>
+      </w:r>
+    </w:p>
+    <w:p>
+      <w:r>
+        <w:tab/>
+      </w:r>
+      <w:r>
+        <w:tab/>
+      </w:r>
+    </w:p>
+    <w:p>
+      <w:r>
+        <w:tab/>
+      </w:r>
+      <w:r>
+        <w:tab/>
+        <w:t>WScript.Echo("the item " + filename + "does not support print verb");</w:t>
+      </w:r>
+    </w:p>
+    <w:p>
+      <w:r>
+        <w:tab/>
+      </w:r>
+      <w:r>
+        <w:tab/>
+        <w:t>return;</w:t>
+      </w:r>
+    </w:p>
+    <w:p>
+      <w:r>
+        <w:tab/>
+        <w:t>}</w:t>
+      </w:r>
+    </w:p>
+    <w:p>
+      <w:r>
+        <w:t>*/</w:t>
+      </w:r>
+      <w:r>
+        <w:tab/>
+      </w:r>
+    </w:p>
+    <w:p>
+      <w:r>
+        <w:t>}</w:t>
+      </w:r>
+    </w:p>
+    <w:p>
+      <w:r>
+        <w:t>main();</w:t>
       </w:r>
       <w:bookmarkStart w:id="0" w:name="_GoBack"/>
       <w:bookmarkEnd w:id="0"/>
-      <w:r>
-        <w:t>*.pdf *.doc) do (</w:t>
-      </w:r>
-    </w:p>
-    <w:p>
-      <w:r>
-        <w:t xml:space="preserve">   call E:\Practice\PrintDemo\PrintDemo\printjs.bat "%%~fa"</w:t>
-      </w:r>
-    </w:p>
-    <w:p>
-      <w:r>
-        <w:t>)</w:t>
-      </w:r>
-    </w:p>
-    <w:p>
-      <w:r>
-        <w:t>for %%a in (*.html) do (</w:t>
-      </w:r>
-    </w:p>
-    <w:p>
-      <w:r>
-        <w:tab/>
-        <w:t xml:space="preserve">RUNDLL32.EXE </w:t>
-      </w:r>
-      <w:proofErr w:type="spellStart"/>
-      <w:r>
-        <w:t>MSHTML.DLL,PrintHTML</w:t>
-      </w:r>
-      <w:proofErr w:type="spellEnd"/>
-      <w:r>
-        <w:t xml:space="preserve"> "%%~fa"</w:t>
-      </w:r>
-    </w:p>
-    <w:p>
-      <w:r>
-        <w:t>)</w:t>
-      </w:r>
-    </w:p>
-    <w:p>
-      <w:r>
-        <w:t>P</w:t>
-      </w:r>
-      <w:r>
-        <w:t>ause</w:t>
-      </w:r>
-    </w:p>
-    <w:p>
-      <w:r>
-        <w:t>------------------------------------------------------------------------------------------------------------------------------------------</w:t>
-      </w:r>
-    </w:p>
-    <w:p>
-      <w:r>
-        <w:t>Microsoft XPS Document Writer</w:t>
-      </w:r>
     </w:p>
     <w:sectPr>
       <w:pgSz w:w="12240" w:h="15840"/>

</xml_diff>